<commit_message>
Playlist Name Fetch for current playlist implemented
</commit_message>
<xml_diff>
--- a/ChinookSolution/Actual Chinook Playlist Protype UX Processing Plan.docx
+++ b/ChinookSolution/Actual Chinook Playlist Protype UX Processing Plan.docx
@@ -2836,6 +2836,78 @@
             </w:pPr>
             <w:r>
               <w:rPr>
+                <w:noProof/>
+                <w:lang w:val="en-CA"/>
+              </w:rPr>
+              <mc:AlternateContent>
+                <mc:Choice Requires="wps">
+                  <w:drawing>
+                    <wp:anchor distT="0" distB="0" distL="114300" distR="114300" simplePos="0" relativeHeight="251665408" behindDoc="0" locked="0" layoutInCell="1" allowOverlap="1">
+                      <wp:simplePos x="0" y="0"/>
+                      <wp:positionH relativeFrom="column">
+                        <wp:posOffset>2476795</wp:posOffset>
+                      </wp:positionH>
+                      <wp:positionV relativeFrom="paragraph">
+                        <wp:posOffset>458709</wp:posOffset>
+                      </wp:positionV>
+                      <wp:extent cx="1186004" cy="909873"/>
+                      <wp:effectExtent l="0" t="0" r="0" b="0"/>
+                      <wp:wrapNone/>
+                      <wp:docPr id="10" name="Multiplication Sign 10"/>
+                      <wp:cNvGraphicFramePr/>
+                      <a:graphic xmlns:a="http://schemas.openxmlformats.org/drawingml/2006/main">
+                        <a:graphicData uri="http://schemas.microsoft.com/office/word/2010/wordprocessingShape">
+                          <wps:wsp>
+                            <wps:cNvSpPr/>
+                            <wps:spPr>
+                              <a:xfrm>
+                                <a:off x="0" y="0"/>
+                                <a:ext cx="1186004" cy="909873"/>
+                              </a:xfrm>
+                              <a:prstGeom prst="mathMultiply">
+                                <a:avLst/>
+                              </a:prstGeom>
+                            </wps:spPr>
+                            <wps:style>
+                              <a:lnRef idx="2">
+                                <a:schemeClr val="accent1">
+                                  <a:shade val="50000"/>
+                                </a:schemeClr>
+                              </a:lnRef>
+                              <a:fillRef idx="1">
+                                <a:schemeClr val="accent1"/>
+                              </a:fillRef>
+                              <a:effectRef idx="0">
+                                <a:schemeClr val="accent1"/>
+                              </a:effectRef>
+                              <a:fontRef idx="minor">
+                                <a:schemeClr val="lt1"/>
+                              </a:fontRef>
+                            </wps:style>
+                            <wps:bodyPr rot="0" spcFirstLastPara="0" vertOverflow="overflow" horzOverflow="overflow" vert="horz" wrap="square" lIns="91440" tIns="45720" rIns="91440" bIns="45720" numCol="1" spcCol="0" rtlCol="0" fromWordArt="0" anchor="ctr" anchorCtr="0" forceAA="0" compatLnSpc="1">
+                              <a:prstTxWarp prst="textNoShape">
+                                <a:avLst/>
+                              </a:prstTxWarp>
+                              <a:noAutofit/>
+                            </wps:bodyPr>
+                          </wps:wsp>
+                        </a:graphicData>
+                      </a:graphic>
+                    </wp:anchor>
+                  </w:drawing>
+                </mc:Choice>
+                <mc:Fallback>
+                  <w:pict>
+                    <v:shape w14:anchorId="313170AC" id="Multiplication Sign 10" o:spid="_x0000_s1026" style="position:absolute;margin-left:195pt;margin-top:36.1pt;width:93.4pt;height:71.65pt;z-index:251665408;visibility:visible;mso-wrap-style:square;mso-wrap-distance-left:9pt;mso-wrap-distance-top:0;mso-wrap-distance-right:9pt;mso-wrap-distance-bottom:0;mso-position-horizontal:absolute;mso-position-horizontal-relative:text;mso-position-vertical:absolute;mso-position-vertical-relative:text;v-text-anchor:middle" coordsize="1186004,909873" o:gfxdata="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" path="m219718,303425l349979,133633,593002,320074,836025,133633,966286,303425,768792,454937,966286,606448,836025,776240,593002,589799,349979,776240,219718,606448,417212,454937,219718,303425xe" fillcolor="#5b9bd5 [3204]" strokecolor="#1f4d78 [1604]" strokeweight="1pt">
+                      <v:stroke joinstyle="miter"/>
+                      <v:path arrowok="t" o:connecttype="custom" o:connectlocs="219718,303425;349979,133633;593002,320074;836025,133633;966286,303425;768792,454937;966286,606448;836025,776240;593002,589799;349979,776240;219718,606448;417212,454937;219718,303425" o:connectangles="0,0,0,0,0,0,0,0,0,0,0,0,0"/>
+                    </v:shape>
+                  </w:pict>
+                </mc:Fallback>
+              </mc:AlternateContent>
+            </w:r>
+            <w:r>
+              <w:rPr>
                 <w:lang w:val="en-CA"/>
               </w:rPr>
               <w:t>Fetch (</w:t>
@@ -3060,6 +3132,8 @@
             </w:r>
           </w:p>
         </w:tc>
+        <w:bookmarkStart w:id="0" w:name="_GoBack"/>
+        <w:bookmarkEnd w:id="0"/>
       </w:tr>
       <w:tr>
         <w:tc>
@@ -3691,8 +3765,6 @@
             </w:r>
           </w:p>
         </w:tc>
-        <w:bookmarkStart w:id="0" w:name="_GoBack"/>
-        <w:bookmarkEnd w:id="0"/>
       </w:tr>
       <w:tr>
         <w:tc>

</xml_diff>

<commit_message>
complete Track Add to list
</commit_message>
<xml_diff>
--- a/ChinookSolution/Actual Chinook Playlist Protype UX Processing Plan.docx
+++ b/ChinookSolution/Actual Chinook Playlist Protype UX Processing Plan.docx
@@ -3132,8 +3132,6 @@
             </w:r>
           </w:p>
         </w:tc>
-        <w:bookmarkStart w:id="0" w:name="_GoBack"/>
-        <w:bookmarkEnd w:id="0"/>
       </w:tr>
       <w:tr>
         <w:tc>
@@ -3627,6 +3625,97 @@
                 <w:lang w:val="en-CA"/>
               </w:rPr>
             </w:pPr>
+            <w:r>
+              <w:rPr>
+                <w:noProof/>
+                <w:lang w:val="en-CA"/>
+              </w:rPr>
+              <mc:AlternateContent>
+                <mc:Choice Requires="wps">
+                  <w:drawing>
+                    <wp:anchor distT="0" distB="0" distL="114300" distR="114300" simplePos="0" relativeHeight="251666432" behindDoc="0" locked="0" layoutInCell="1" allowOverlap="1">
+                      <wp:simplePos x="0" y="0"/>
+                      <wp:positionH relativeFrom="column">
+                        <wp:posOffset>-1303020</wp:posOffset>
+                      </wp:positionH>
+                      <wp:positionV relativeFrom="paragraph">
+                        <wp:posOffset>125095</wp:posOffset>
+                      </wp:positionV>
+                      <wp:extent cx="2369820" cy="1752600"/>
+                      <wp:effectExtent l="0" t="0" r="0" b="0"/>
+                      <wp:wrapNone/>
+                      <wp:docPr id="11" name="Multiplication Sign 11"/>
+                      <wp:cNvGraphicFramePr/>
+                      <a:graphic xmlns:a="http://schemas.openxmlformats.org/drawingml/2006/main">
+                        <a:graphicData uri="http://schemas.microsoft.com/office/word/2010/wordprocessingShape">
+                          <wps:wsp>
+                            <wps:cNvSpPr/>
+                            <wps:spPr>
+                              <a:xfrm>
+                                <a:off x="0" y="0"/>
+                                <a:ext cx="2369820" cy="1752600"/>
+                              </a:xfrm>
+                              <a:prstGeom prst="mathMultiply">
+                                <a:avLst/>
+                              </a:prstGeom>
+                            </wps:spPr>
+                            <wps:style>
+                              <a:lnRef idx="2">
+                                <a:schemeClr val="accent1">
+                                  <a:shade val="50000"/>
+                                </a:schemeClr>
+                              </a:lnRef>
+                              <a:fillRef idx="1">
+                                <a:schemeClr val="accent1"/>
+                              </a:fillRef>
+                              <a:effectRef idx="0">
+                                <a:schemeClr val="accent1"/>
+                              </a:effectRef>
+                              <a:fontRef idx="minor">
+                                <a:schemeClr val="lt1"/>
+                              </a:fontRef>
+                            </wps:style>
+                            <wps:txbx>
+                              <w:txbxContent>
+                                <w:p>
+                                  <w:pPr>
+                                    <w:jc w:val="center"/>
+                                  </w:pPr>
+                                </w:p>
+                              </w:txbxContent>
+                            </wps:txbx>
+                            <wps:bodyPr rot="0" spcFirstLastPara="0" vertOverflow="overflow" horzOverflow="overflow" vert="horz" wrap="square" lIns="91440" tIns="45720" rIns="91440" bIns="45720" numCol="1" spcCol="0" rtlCol="0" fromWordArt="0" anchor="ctr" anchorCtr="0" forceAA="0" compatLnSpc="1">
+                              <a:prstTxWarp prst="textNoShape">
+                                <a:avLst/>
+                              </a:prstTxWarp>
+                              <a:noAutofit/>
+                            </wps:bodyPr>
+                          </wps:wsp>
+                        </a:graphicData>
+                      </a:graphic>
+                    </wp:anchor>
+                  </w:drawing>
+                </mc:Choice>
+                <mc:Fallback>
+                  <w:pict>
+                    <v:shape id="Multiplication Sign 11" o:spid="_x0000_s1026" style="position:absolute;margin-left:-102.6pt;margin-top:9.85pt;width:186.6pt;height:138pt;z-index:251666432;visibility:visible;mso-wrap-style:square;mso-wrap-distance-left:9pt;mso-wrap-distance-top:0;mso-wrap-distance-right:9pt;mso-wrap-distance-bottom:0;mso-position-horizontal:absolute;mso-position-horizontal-relative:text;mso-position-vertical:absolute;mso-position-vertical-relative:text;v-text-anchor:middle" coordsize="2369820,1752600" o:spt="100" o:gfxdata="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" adj="-11796480,,5400" path="m446619,586643l691724,255219r493186,364735l1678096,255219r245105,331424l1531534,876300r391667,289657l1678096,1497381,1184910,1132646,691724,1497381,446619,1165957,838286,876300,446619,586643xe" fillcolor="#5b9bd5 [3204]" strokecolor="#1f4d78 [1604]" strokeweight="1pt">
+                      <v:stroke joinstyle="miter"/>
+                      <v:formulas/>
+                      <v:path arrowok="t" o:connecttype="custom" o:connectlocs="446619,586643;691724,255219;1184910,619954;1678096,255219;1923201,586643;1531534,876300;1923201,1165957;1678096,1497381;1184910,1132646;691724,1497381;446619,1165957;838286,876300;446619,586643" o:connectangles="0,0,0,0,0,0,0,0,0,0,0,0,0" textboxrect="0,0,2369820,1752600"/>
+                      <v:textbox>
+                        <w:txbxContent>
+                          <w:p>
+                            <w:pPr>
+                              <w:jc w:val="center"/>
+                            </w:pPr>
+                          </w:p>
+                        </w:txbxContent>
+                      </v:textbox>
+                    </v:shape>
+                  </w:pict>
+                </mc:Fallback>
+              </mc:AlternateContent>
+            </w:r>
             <w:proofErr w:type="spellStart"/>
             <w:r>
               <w:rPr>
@@ -3765,6 +3854,8 @@
             </w:r>
           </w:p>
         </w:tc>
+        <w:bookmarkStart w:id="0" w:name="_GoBack"/>
+        <w:bookmarkEnd w:id="0"/>
       </w:tr>
       <w:tr>
         <w:tc>

</xml_diff>

<commit_message>
implmentation of Move UP and Down
</commit_message>
<xml_diff>
--- a/ChinookSolution/Actual Chinook Playlist Protype UX Processing Plan.docx
+++ b/ChinookSolution/Actual Chinook Playlist Protype UX Processing Plan.docx
@@ -3854,8 +3854,6 @@
             </w:r>
           </w:p>
         </w:tc>
-        <w:bookmarkStart w:id="0" w:name="_GoBack"/>
-        <w:bookmarkEnd w:id="0"/>
       </w:tr>
       <w:tr>
         <w:tc>
@@ -4325,6 +4323,78 @@
             </w:pPr>
             <w:r>
               <w:rPr>
+                <w:noProof/>
+                <w:lang w:val="en-CA"/>
+              </w:rPr>
+              <mc:AlternateContent>
+                <mc:Choice Requires="wps">
+                  <w:drawing>
+                    <wp:anchor distT="0" distB="0" distL="114300" distR="114300" simplePos="0" relativeHeight="251667456" behindDoc="0" locked="0" layoutInCell="1" allowOverlap="1">
+                      <wp:simplePos x="0" y="0"/>
+                      <wp:positionH relativeFrom="column">
+                        <wp:posOffset>2200220</wp:posOffset>
+                      </wp:positionH>
+                      <wp:positionV relativeFrom="paragraph">
+                        <wp:posOffset>607956</wp:posOffset>
+                      </wp:positionV>
+                      <wp:extent cx="1957826" cy="1335136"/>
+                      <wp:effectExtent l="0" t="0" r="0" b="0"/>
+                      <wp:wrapNone/>
+                      <wp:docPr id="12" name="Multiplication Sign 12"/>
+                      <wp:cNvGraphicFramePr/>
+                      <a:graphic xmlns:a="http://schemas.openxmlformats.org/drawingml/2006/main">
+                        <a:graphicData uri="http://schemas.microsoft.com/office/word/2010/wordprocessingShape">
+                          <wps:wsp>
+                            <wps:cNvSpPr/>
+                            <wps:spPr>
+                              <a:xfrm>
+                                <a:off x="0" y="0"/>
+                                <a:ext cx="1957826" cy="1335136"/>
+                              </a:xfrm>
+                              <a:prstGeom prst="mathMultiply">
+                                <a:avLst/>
+                              </a:prstGeom>
+                            </wps:spPr>
+                            <wps:style>
+                              <a:lnRef idx="2">
+                                <a:schemeClr val="accent1">
+                                  <a:shade val="50000"/>
+                                </a:schemeClr>
+                              </a:lnRef>
+                              <a:fillRef idx="1">
+                                <a:schemeClr val="accent1"/>
+                              </a:fillRef>
+                              <a:effectRef idx="0">
+                                <a:schemeClr val="accent1"/>
+                              </a:effectRef>
+                              <a:fontRef idx="minor">
+                                <a:schemeClr val="lt1"/>
+                              </a:fontRef>
+                            </wps:style>
+                            <wps:bodyPr rot="0" spcFirstLastPara="0" vertOverflow="overflow" horzOverflow="overflow" vert="horz" wrap="square" lIns="91440" tIns="45720" rIns="91440" bIns="45720" numCol="1" spcCol="0" rtlCol="0" fromWordArt="0" anchor="ctr" anchorCtr="0" forceAA="0" compatLnSpc="1">
+                              <a:prstTxWarp prst="textNoShape">
+                                <a:avLst/>
+                              </a:prstTxWarp>
+                              <a:noAutofit/>
+                            </wps:bodyPr>
+                          </wps:wsp>
+                        </a:graphicData>
+                      </a:graphic>
+                    </wp:anchor>
+                  </w:drawing>
+                </mc:Choice>
+                <mc:Fallback>
+                  <w:pict>
+                    <v:shape w14:anchorId="7D8AAEEA" id="Multiplication Sign 12" o:spid="_x0000_s1026" style="position:absolute;margin-left:173.25pt;margin-top:47.85pt;width:154.15pt;height:105.15pt;z-index:251667456;visibility:visible;mso-wrap-style:square;mso-wrap-distance-left:9pt;mso-wrap-distance-top:0;mso-wrap-distance-right:9pt;mso-wrap-distance-bottom:0;mso-position-horizontal:absolute;mso-position-horizontal-relative:text;mso-position-vertical:absolute;mso-position-vertical-relative:text;v-text-anchor:middle" coordsize="1957826,1335136" o:gfxdata="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" path="m381759,450386l558683,190947,978913,477522,1399143,190947r176924,259439l1257595,667568r318472,217182l1399143,1144189,978913,857614,558683,1144189,381759,884750,700231,667568,381759,450386xe" fillcolor="#5b9bd5 [3204]" strokecolor="#1f4d78 [1604]" strokeweight="1pt">
+                      <v:stroke joinstyle="miter"/>
+                      <v:path arrowok="t" o:connecttype="custom" o:connectlocs="381759,450386;558683,190947;978913,477522;1399143,190947;1576067,450386;1257595,667568;1576067,884750;1399143,1144189;978913,857614;558683,1144189;381759,884750;700231,667568;381759,450386" o:connectangles="0,0,0,0,0,0,0,0,0,0,0,0,0"/>
+                    </v:shape>
+                  </w:pict>
+                </mc:Fallback>
+              </mc:AlternateContent>
+            </w:r>
+            <w:r>
+              <w:rPr>
                 <w:lang w:val="en-CA"/>
               </w:rPr>
               <w:t>Up/Down</w:t>
@@ -4655,14 +4725,28 @@
               <w:rPr>
                 <w:lang w:val="en-CA"/>
               </w:rPr>
-              <w:t>Move_TrackInPlaylist</w:t>
-            </w:r>
-            <w:proofErr w:type="spellEnd"/>
-            <w:r>
-              <w:rPr>
-                <w:lang w:val="en-CA"/>
-              </w:rPr>
-              <w:t xml:space="preserve">(string </w:t>
+              <w:t>Move_</w:t>
+            </w:r>
+            <w:proofErr w:type="gramStart"/>
+            <w:r>
+              <w:rPr>
+                <w:lang w:val="en-CA"/>
+              </w:rPr>
+              <w:t>TrackInPlaylist</w:t>
+            </w:r>
+            <w:proofErr w:type="spellEnd"/>
+            <w:r>
+              <w:rPr>
+                <w:lang w:val="en-CA"/>
+              </w:rPr>
+              <w:t>(</w:t>
+            </w:r>
+            <w:proofErr w:type="gramEnd"/>
+            <w:r>
+              <w:rPr>
+                <w:lang w:val="en-CA"/>
+              </w:rPr>
+              <w:t xml:space="preserve">string </w:t>
             </w:r>
             <w:proofErr w:type="spellStart"/>
             <w:r>
@@ -4690,11 +4774,19 @@
               <w:rPr>
                 <w:lang w:val="en-CA"/>
               </w:rPr>
-              <w:t xml:space="preserve">, int </w:t>
-            </w:r>
-            <w:proofErr w:type="spellStart"/>
-            <w:r>
-              <w:rPr>
+              <w:t xml:space="preserve">, </w:t>
+            </w:r>
+            <w:r>
+              <w:rPr>
+                <w:strike/>
+                <w:lang w:val="en-CA"/>
+              </w:rPr>
+              <w:t xml:space="preserve">int </w:t>
+            </w:r>
+            <w:proofErr w:type="spellStart"/>
+            <w:r>
+              <w:rPr>
+                <w:strike/>
                 <w:lang w:val="en-CA"/>
               </w:rPr>
               <w:t>tracknumber</w:t>
@@ -4829,6 +4921,8 @@
             </w:r>
           </w:p>
         </w:tc>
+        <w:bookmarkStart w:id="0" w:name="_GoBack"/>
+        <w:bookmarkEnd w:id="0"/>
       </w:tr>
       <w:tr>
         <w:tc>

</xml_diff>

<commit_message>
Implementation of Delete songs
</commit_message>
<xml_diff>
--- a/ChinookSolution/Actual Chinook Playlist Protype UX Processing Plan.docx
+++ b/ChinookSolution/Actual Chinook Playlist Protype UX Processing Plan.docx
@@ -4921,8 +4921,6 @@
             </w:r>
           </w:p>
         </w:tc>
-        <w:bookmarkStart w:id="0" w:name="_GoBack"/>
-        <w:bookmarkEnd w:id="0"/>
       </w:tr>
       <w:tr>
         <w:tc>
@@ -5103,6 +5101,78 @@
             </w:pPr>
             <w:r>
               <w:rPr>
+                <w:noProof/>
+                <w:lang w:val="en-CA"/>
+              </w:rPr>
+              <mc:AlternateContent>
+                <mc:Choice Requires="wps">
+                  <w:drawing>
+                    <wp:anchor distT="0" distB="0" distL="114300" distR="114300" simplePos="0" relativeHeight="251668480" behindDoc="0" locked="0" layoutInCell="1" allowOverlap="1">
+                      <wp:simplePos x="0" y="0"/>
+                      <wp:positionH relativeFrom="column">
+                        <wp:posOffset>1880870</wp:posOffset>
+                      </wp:positionH>
+                      <wp:positionV relativeFrom="paragraph">
+                        <wp:posOffset>500063</wp:posOffset>
+                      </wp:positionV>
+                      <wp:extent cx="2238375" cy="2085975"/>
+                      <wp:effectExtent l="0" t="0" r="0" b="0"/>
+                      <wp:wrapNone/>
+                      <wp:docPr id="13" name="Multiplication Sign 13"/>
+                      <wp:cNvGraphicFramePr/>
+                      <a:graphic xmlns:a="http://schemas.openxmlformats.org/drawingml/2006/main">
+                        <a:graphicData uri="http://schemas.microsoft.com/office/word/2010/wordprocessingShape">
+                          <wps:wsp>
+                            <wps:cNvSpPr/>
+                            <wps:spPr>
+                              <a:xfrm>
+                                <a:off x="0" y="0"/>
+                                <a:ext cx="2238375" cy="2085975"/>
+                              </a:xfrm>
+                              <a:prstGeom prst="mathMultiply">
+                                <a:avLst/>
+                              </a:prstGeom>
+                            </wps:spPr>
+                            <wps:style>
+                              <a:lnRef idx="2">
+                                <a:schemeClr val="accent1">
+                                  <a:shade val="50000"/>
+                                </a:schemeClr>
+                              </a:lnRef>
+                              <a:fillRef idx="1">
+                                <a:schemeClr val="accent1"/>
+                              </a:fillRef>
+                              <a:effectRef idx="0">
+                                <a:schemeClr val="accent1"/>
+                              </a:effectRef>
+                              <a:fontRef idx="minor">
+                                <a:schemeClr val="lt1"/>
+                              </a:fontRef>
+                            </wps:style>
+                            <wps:bodyPr rot="0" spcFirstLastPara="0" vertOverflow="overflow" horzOverflow="overflow" vert="horz" wrap="square" lIns="91440" tIns="45720" rIns="91440" bIns="45720" numCol="1" spcCol="0" rtlCol="0" fromWordArt="0" anchor="ctr" anchorCtr="0" forceAA="0" compatLnSpc="1">
+                              <a:prstTxWarp prst="textNoShape">
+                                <a:avLst/>
+                              </a:prstTxWarp>
+                              <a:noAutofit/>
+                            </wps:bodyPr>
+                          </wps:wsp>
+                        </a:graphicData>
+                      </a:graphic>
+                    </wp:anchor>
+                  </w:drawing>
+                </mc:Choice>
+                <mc:Fallback>
+                  <w:pict>
+                    <v:shape w14:anchorId="06553A60" id="Multiplication Sign 13" o:spid="_x0000_s1026" style="position:absolute;margin-left:148.1pt;margin-top:39.4pt;width:176.25pt;height:164.25pt;z-index:251668480;visibility:visible;mso-wrap-style:square;mso-wrap-distance-left:9pt;mso-wrap-distance-top:0;mso-wrap-distance-right:9pt;mso-wrap-distance-bottom:0;mso-position-horizontal:absolute;mso-position-horizontal-relative:text;mso-position-vertical:absolute;mso-position-vertical-relative:text;v-text-anchor:middle" coordsize="2238375,2085975" o:gfxdata="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" path="m370358,680462l704846,321536r414342,386132l1533529,321536r334488,358926l1479005,1042988r389012,362525l1533529,1764439,1119188,1378307,704846,1764439,370358,1405513,759370,1042988,370358,680462xe" fillcolor="#5b9bd5 [3204]" strokecolor="#1f4d78 [1604]" strokeweight="1pt">
+                      <v:stroke joinstyle="miter"/>
+                      <v:path arrowok="t" o:connecttype="custom" o:connectlocs="370358,680462;704846,321536;1119188,707668;1533529,321536;1868017,680462;1479005,1042988;1868017,1405513;1533529,1764439;1119188,1378307;704846,1764439;370358,1405513;759370,1042988;370358,680462" o:connectangles="0,0,0,0,0,0,0,0,0,0,0,0,0"/>
+                    </v:shape>
+                  </w:pict>
+                </mc:Fallback>
+              </mc:AlternateContent>
+            </w:r>
+            <w:r>
+              <w:rPr>
                 <w:lang w:val="en-CA"/>
               </w:rPr>
               <w:t>Delete</w:t>
@@ -5237,7 +5307,32 @@
               <w:rPr>
                 <w:lang w:val="en-CA"/>
               </w:rPr>
-              <w:t xml:space="preserve">track id, track number </w:t>
+              <w:t>track id</w:t>
+            </w:r>
+            <w:r>
+              <w:rPr>
+                <w:lang w:val="en-CA"/>
+              </w:rPr>
+              <w:t>s</w:t>
+            </w:r>
+            <w:r>
+              <w:rPr>
+                <w:lang w:val="en-CA"/>
+              </w:rPr>
+              <w:t xml:space="preserve">, </w:t>
+            </w:r>
+            <w:r>
+              <w:rPr>
+                <w:strike/>
+                <w:lang w:val="en-CA"/>
+              </w:rPr>
+              <w:t>track number</w:t>
+            </w:r>
+            <w:r>
+              <w:rPr>
+                <w:lang w:val="en-CA"/>
+              </w:rPr>
+              <w:t xml:space="preserve"> </w:t>
             </w:r>
             <w:r>
               <w:rPr>
@@ -5273,7 +5368,7 @@
               <w:rPr>
                 <w:lang w:val="en-CA"/>
               </w:rPr>
-              <w:t xml:space="preserve">; </w:t>
+              <w:t>;</w:t>
             </w:r>
           </w:p>
           <w:p>
@@ -5291,37 +5386,13 @@
               <w:rPr>
                 <w:lang w:val="en-CA"/>
               </w:rPr>
-              <w:t>s</w:t>
-            </w:r>
-            <w:r>
-              <w:rPr>
-                <w:lang w:val="en-CA"/>
-              </w:rPr>
-              <w:t>end to BLL for</w:t>
-            </w:r>
-            <w:r>
-              <w:rPr>
-                <w:lang w:val="en-CA"/>
-              </w:rPr>
-              <w:t xml:space="preserve"> removing</w:t>
-            </w:r>
-            <w:r>
-              <w:rPr>
-                <w:lang w:val="en-CA"/>
-              </w:rPr>
-              <w:t xml:space="preserve"> track </w:t>
-            </w:r>
-            <w:r>
-              <w:rPr>
-                <w:lang w:val="en-CA"/>
-              </w:rPr>
-              <w:t>from</w:t>
-            </w:r>
-            <w:r>
-              <w:rPr>
-                <w:lang w:val="en-CA"/>
-              </w:rPr>
-              <w:t xml:space="preserve"> playlist; </w:t>
+              <w:t>Confirmation</w:t>
+            </w:r>
+            <w:r>
+              <w:rPr>
+                <w:lang w:val="en-CA"/>
+              </w:rPr>
+              <w:t xml:space="preserve"> </w:t>
             </w:r>
           </w:p>
           <w:p>
@@ -5339,6 +5410,54 @@
               <w:rPr>
                 <w:lang w:val="en-CA"/>
               </w:rPr>
+              <w:t>s</w:t>
+            </w:r>
+            <w:r>
+              <w:rPr>
+                <w:lang w:val="en-CA"/>
+              </w:rPr>
+              <w:t>end to BLL for</w:t>
+            </w:r>
+            <w:r>
+              <w:rPr>
+                <w:lang w:val="en-CA"/>
+              </w:rPr>
+              <w:t xml:space="preserve"> removing</w:t>
+            </w:r>
+            <w:r>
+              <w:rPr>
+                <w:lang w:val="en-CA"/>
+              </w:rPr>
+              <w:t xml:space="preserve"> track </w:t>
+            </w:r>
+            <w:r>
+              <w:rPr>
+                <w:lang w:val="en-CA"/>
+              </w:rPr>
+              <w:t>from</w:t>
+            </w:r>
+            <w:r>
+              <w:rPr>
+                <w:lang w:val="en-CA"/>
+              </w:rPr>
+              <w:t xml:space="preserve"> playlist; </w:t>
+            </w:r>
+          </w:p>
+          <w:p>
+            <w:pPr>
+              <w:pStyle w:val="ListParagraph"/>
+              <w:numPr>
+                <w:ilvl w:val="0"/>
+                <w:numId w:val="1"/>
+              </w:numPr>
+              <w:rPr>
+                <w:lang w:val="en-CA"/>
+              </w:rPr>
+            </w:pPr>
+            <w:r>
+              <w:rPr>
+                <w:lang w:val="en-CA"/>
+              </w:rPr>
               <w:t>refresh playlist.</w:t>
             </w:r>
           </w:p>
@@ -5369,6 +5488,8 @@
             </w:r>
           </w:p>
         </w:tc>
+        <w:bookmarkStart w:id="0" w:name="_GoBack"/>
+        <w:bookmarkEnd w:id="0"/>
       </w:tr>
       <w:tr>
         <w:tc>
@@ -5448,42 +5569,83 @@
               <w:rPr>
                 <w:lang w:val="en-CA"/>
               </w:rPr>
-              <w:t xml:space="preserve">, string username, int </w:t>
-            </w:r>
-            <w:proofErr w:type="spellStart"/>
-            <w:r>
-              <w:rPr>
-                <w:lang w:val="en-CA"/>
-              </w:rPr>
-              <w:t>trackid</w:t>
-            </w:r>
-            <w:proofErr w:type="spellEnd"/>
-            <w:r>
-              <w:rPr>
+              <w:t xml:space="preserve">, string username, </w:t>
+            </w:r>
+            <w:r>
+              <w:rPr>
+                <w:lang w:val="en-CA"/>
+              </w:rPr>
+              <w:t>List&lt;</w:t>
+            </w:r>
+            <w:r>
+              <w:rPr>
+                <w:lang w:val="en-CA"/>
+              </w:rPr>
+              <w:t>int</w:t>
+            </w:r>
+            <w:r>
+              <w:rPr>
+                <w:lang w:val="en-CA"/>
+              </w:rPr>
+              <w:t>&gt;</w:t>
+            </w:r>
+            <w:r>
+              <w:rPr>
+                <w:lang w:val="en-CA"/>
+              </w:rPr>
+              <w:t xml:space="preserve"> </w:t>
+            </w:r>
+            <w:proofErr w:type="spellStart"/>
+            <w:r>
+              <w:rPr>
+                <w:lang w:val="en-CA"/>
+              </w:rPr>
+              <w:t>track</w:t>
+            </w:r>
+            <w:r>
+              <w:rPr>
+                <w:lang w:val="en-CA"/>
+              </w:rPr>
+              <w:t>stodelete</w:t>
+            </w:r>
+            <w:proofErr w:type="spellEnd"/>
+            <w:r>
+              <w:rPr>
+                <w:lang w:val="en-CA"/>
+              </w:rPr>
+              <w:t xml:space="preserve">  </w:t>
+            </w:r>
+            <w:r>
+              <w:rPr>
+                <w:strike/>
                 <w:lang w:val="en-CA"/>
               </w:rPr>
               <w:t xml:space="preserve">, </w:t>
             </w:r>
             <w:r>
               <w:rPr>
+                <w:strike/>
                 <w:lang w:val="en-CA"/>
               </w:rPr>
               <w:t>List&lt;</w:t>
             </w:r>
             <w:r>
               <w:rPr>
+                <w:strike/>
                 <w:lang w:val="en-CA"/>
               </w:rPr>
               <w:t>int</w:t>
             </w:r>
             <w:r>
               <w:rPr>
+                <w:strike/>
                 <w:lang w:val="en-CA"/>
               </w:rPr>
               <w:t>&gt;</w:t>
             </w:r>
             <w:r>
               <w:rPr>
+                <w:strike/>
                 <w:lang w:val="en-CA"/>
               </w:rPr>
               <w:t xml:space="preserve"> </w:t>
@@ -5491,6 +5653,7 @@
             <w:proofErr w:type="spellStart"/>
             <w:r>
               <w:rPr>
+                <w:strike/>
                 <w:lang w:val="en-CA"/>
               </w:rPr>
               <w:t>tracknumber</w:t>

</xml_diff>